<commit_message>
Update cover letter and README.md
</commit_message>
<xml_diff>
--- a/Genetic_Capitalism/CoverLetter.docx
+++ b/Genetic_Capitalism/CoverLetter.docx
@@ -103,72 +103,25 @@
         <w:rPr>
           <w:rFonts w:ascii="Times" w:hAnsi="Times"/>
         </w:rPr>
-        <w:t xml:space="preserve">Genetic Capitalism and Stabilizing Selection for Antimicrobial Resistance in </w:t>
-      </w:r>
-      <w:r>
-        <w:rPr>
-          <w:rFonts w:ascii="Times" w:hAnsi="Times"/>
-          <w:i/>
-        </w:rPr>
-        <w:t>Escherichia coli</w:t>
-      </w:r>
-      <w:r>
-        <w:rPr>
-          <w:rFonts w:ascii="Times" w:hAnsi="Times"/>
-        </w:rPr>
-        <w:t>”</w:t>
-      </w:r>
-      <w:r>
-        <w:rPr>
-          <w:rFonts w:ascii="Times" w:hAnsi="Times"/>
-        </w:rPr>
-        <w:t xml:space="preserve"> for your consideration. This original work, completed by </w:t>
-      </w:r>
-      <w:r>
-        <w:rPr>
-          <w:rFonts w:ascii="Times" w:hAnsi="Times"/>
-        </w:rPr>
-        <w:t>C</w:t>
-      </w:r>
-      <w:r>
-        <w:rPr>
-          <w:rFonts w:ascii="Times" w:hAnsi="Times"/>
-        </w:rPr>
-        <w:t xml:space="preserve">olby T. Ford, Gabriel Lopez </w:t>
-      </w:r>
-      <w:proofErr w:type="spellStart"/>
-      <w:r>
-        <w:rPr>
-          <w:rFonts w:ascii="Times" w:hAnsi="Times"/>
-        </w:rPr>
-        <w:t>Zenarosa</w:t>
-      </w:r>
-      <w:proofErr w:type="spellEnd"/>
-      <w:r>
-        <w:rPr>
-          <w:rFonts w:ascii="Times" w:hAnsi="Times"/>
-        </w:rPr>
-        <w:t>, Kevin Smith, John Williams, and Daniel</w:t>
-      </w:r>
-      <w:r>
-        <w:rPr>
-          <w:rFonts w:ascii="Times" w:hAnsi="Times"/>
-        </w:rPr>
-        <w:t xml:space="preserve"> </w:t>
-      </w:r>
-      <w:proofErr w:type="spellStart"/>
-      <w:r>
-        <w:rPr>
-          <w:rFonts w:ascii="Times" w:hAnsi="Times"/>
-        </w:rPr>
-        <w:t>Janies</w:t>
-      </w:r>
-      <w:proofErr w:type="spellEnd"/>
-      <w:r>
-        <w:rPr>
-          <w:rFonts w:ascii="Times" w:hAnsi="Times"/>
-        </w:rPr>
-        <w:t xml:space="preserve">, has not been submitted for publication </w:t>
+        <w:t xml:space="preserve">Genetic Capitalism and Stabilizing Selection </w:t>
+      </w:r>
+      <w:r>
+        <w:rPr>
+          <w:rFonts w:ascii="Times" w:hAnsi="Times"/>
+        </w:rPr>
+        <w:t>of</w:t>
+      </w:r>
+      <w:r>
+        <w:rPr>
+          <w:rFonts w:ascii="Times" w:hAnsi="Times"/>
+        </w:rPr>
+        <w:t xml:space="preserve"> Antimicrobial Resistance </w:t>
+      </w:r>
+      <w:r>
+        <w:rPr>
+          <w:rFonts w:ascii="Times" w:hAnsi="Times"/>
+        </w:rPr>
+        <w:t xml:space="preserve">Genes </w:t>
       </w:r>
       <w:bookmarkStart w:id="0" w:name="_GoBack"/>
       <w:bookmarkEnd w:id="0"/>
@@ -176,7 +129,66 @@
         <w:rPr>
           <w:rFonts w:ascii="Times" w:hAnsi="Times"/>
         </w:rPr>
-        <w:t>elsewhere.</w:t>
+        <w:t xml:space="preserve">in </w:t>
+      </w:r>
+      <w:r>
+        <w:rPr>
+          <w:rFonts w:ascii="Times" w:hAnsi="Times"/>
+          <w:i/>
+        </w:rPr>
+        <w:t>Escherichia coli</w:t>
+      </w:r>
+      <w:r>
+        <w:rPr>
+          <w:rFonts w:ascii="Times" w:hAnsi="Times"/>
+        </w:rPr>
+        <w:t>”</w:t>
+      </w:r>
+      <w:r>
+        <w:rPr>
+          <w:rFonts w:ascii="Times" w:hAnsi="Times"/>
+        </w:rPr>
+        <w:t xml:space="preserve"> for your consideration. This original work, completed by C</w:t>
+      </w:r>
+      <w:r>
+        <w:rPr>
+          <w:rFonts w:ascii="Times" w:hAnsi="Times"/>
+        </w:rPr>
+        <w:t xml:space="preserve">olby T. Ford, Gabriel Lopez </w:t>
+      </w:r>
+      <w:proofErr w:type="spellStart"/>
+      <w:r>
+        <w:rPr>
+          <w:rFonts w:ascii="Times" w:hAnsi="Times"/>
+        </w:rPr>
+        <w:t>Zenarosa</w:t>
+      </w:r>
+      <w:proofErr w:type="spellEnd"/>
+      <w:r>
+        <w:rPr>
+          <w:rFonts w:ascii="Times" w:hAnsi="Times"/>
+        </w:rPr>
+        <w:t>, Kevin Smith, John Williams, and Daniel</w:t>
+      </w:r>
+      <w:r>
+        <w:rPr>
+          <w:rFonts w:ascii="Times" w:hAnsi="Times"/>
+        </w:rPr>
+        <w:t xml:space="preserve"> </w:t>
+      </w:r>
+      <w:proofErr w:type="spellStart"/>
+      <w:r>
+        <w:rPr>
+          <w:rFonts w:ascii="Times" w:hAnsi="Times"/>
+        </w:rPr>
+        <w:t>Janies</w:t>
+      </w:r>
+      <w:proofErr w:type="spellEnd"/>
+      <w:r>
+        <w:rPr>
+          <w:rFonts w:ascii="Times" w:hAnsi="Times"/>
+        </w:rPr>
+        <w:t>, has not been submitted for publication elsewhere.</w:t>
       </w:r>
     </w:p>
     <w:p>

</xml_diff>

<commit_message>
Update cover letter with UNCC branding
</commit_message>
<xml_diff>
--- a/Genetic_Capitalism/CoverLetter.docx
+++ b/Genetic_Capitalism/CoverLetter.docx
@@ -18,7 +18,7 @@
         <w:rPr>
           <w:rFonts w:ascii="Times" w:hAnsi="Times"/>
         </w:rPr>
-        <w:t>6</w:t>
+        <w:t>9</w:t>
       </w:r>
       <w:r>
         <w:rPr>
@@ -40,13 +40,6 @@
           <w:rFonts w:ascii="Times" w:hAnsi="Times"/>
         </w:rPr>
       </w:pPr>
-    </w:p>
-    <w:p>
-      <w:pPr>
-        <w:rPr>
-          <w:rFonts w:ascii="Times" w:hAnsi="Times"/>
-        </w:rPr>
-      </w:pPr>
       <w:r>
         <w:rPr>
           <w:rFonts w:ascii="Times" w:hAnsi="Times"/>
@@ -91,7 +84,19 @@
         <w:rPr>
           <w:rFonts w:ascii="Times" w:hAnsi="Times"/>
         </w:rPr>
-        <w:t xml:space="preserve">entitled </w:t>
+        <w:t>entitled</w:t>
+      </w:r>
+      <w:r>
+        <w:rPr>
+          <w:rFonts w:ascii="Times" w:hAnsi="Times"/>
+        </w:rPr>
+        <w:t>,</w:t>
+      </w:r>
+      <w:r>
+        <w:rPr>
+          <w:rFonts w:ascii="Times" w:hAnsi="Times"/>
+        </w:rPr>
+        <w:t xml:space="preserve"> </w:t>
       </w:r>
       <w:r>
         <w:rPr>
@@ -123,8 +128,6 @@
         </w:rPr>
         <w:t xml:space="preserve">Genes </w:t>
       </w:r>
-      <w:bookmarkStart w:id="0" w:name="_GoBack"/>
-      <w:bookmarkEnd w:id="0"/>
       <w:r>
         <w:rPr>
           <w:rFonts w:ascii="Times" w:hAnsi="Times"/>
@@ -311,6 +314,14 @@
     <w:p>
       <w:pPr>
         <w:pStyle w:val="ListParagraph"/>
+        <w:rPr>
+          <w:rFonts w:ascii="Times" w:hAnsi="Times"/>
+        </w:rPr>
+      </w:pPr>
+    </w:p>
+    <w:p>
+      <w:pPr>
+        <w:pStyle w:val="ListParagraph"/>
         <w:numPr>
           <w:ilvl w:val="0"/>
           <w:numId w:val="4"/>
@@ -566,26 +577,71 @@
     </w:p>
     <w:p>
       <w:pPr>
-        <w:jc w:val="center"/>
-        <w:rPr>
-          <w:rFonts w:ascii="Times" w:hAnsi="Times"/>
-        </w:rPr>
-      </w:pPr>
-    </w:p>
-    <w:p>
-      <w:pPr>
-        <w:jc w:val="center"/>
-        <w:rPr>
-          <w:rFonts w:ascii="Times" w:hAnsi="Times"/>
-        </w:rPr>
-      </w:pPr>
-    </w:p>
-    <w:p>
-      <w:pPr>
-        <w:rPr>
-          <w:rFonts w:ascii="Times" w:hAnsi="Times"/>
-        </w:rPr>
-      </w:pPr>
+        <w:rPr>
+          <w:rFonts w:ascii="Times" w:hAnsi="Times"/>
+        </w:rPr>
+      </w:pPr>
+      <w:r>
+        <w:rPr>
+          <w:rFonts w:ascii="Times" w:hAnsi="Times"/>
+          <w:noProof/>
+        </w:rPr>
+        <w:drawing>
+          <wp:anchor distT="0" distB="0" distL="114300" distR="114300" simplePos="0" relativeHeight="251658240" behindDoc="0" locked="0" layoutInCell="1" allowOverlap="1" wp14:anchorId="0398AA51" wp14:editId="1657B841">
+            <wp:simplePos x="0" y="0"/>
+            <wp:positionH relativeFrom="column">
+              <wp:posOffset>-21945</wp:posOffset>
+            </wp:positionH>
+            <wp:positionV relativeFrom="paragraph">
+              <wp:posOffset>154610</wp:posOffset>
+            </wp:positionV>
+            <wp:extent cx="1810512" cy="915895"/>
+            <wp:effectExtent l="0" t="0" r="0" b="0"/>
+            <wp:wrapNone/>
+            <wp:docPr id="4" name="Picture 4"/>
+            <wp:cNvGraphicFramePr>
+              <a:graphicFrameLocks xmlns:a="http://schemas.openxmlformats.org/drawingml/2006/main" noChangeAspect="1"/>
+            </wp:cNvGraphicFramePr>
+            <a:graphic xmlns:a="http://schemas.openxmlformats.org/drawingml/2006/main">
+              <a:graphicData uri="http://schemas.openxmlformats.org/drawingml/2006/picture">
+                <pic:pic xmlns:pic="http://schemas.openxmlformats.org/drawingml/2006/picture">
+                  <pic:nvPicPr>
+                    <pic:cNvPr id="4" name="sign_cf.png"/>
+                    <pic:cNvPicPr/>
+                  </pic:nvPicPr>
+                  <pic:blipFill>
+                    <a:blip r:embed="rId7" cstate="print">
+                      <a:extLst>
+                        <a:ext uri="{28A0092B-C50C-407E-A947-70E740481C1C}">
+                          <a14:useLocalDpi xmlns:a14="http://schemas.microsoft.com/office/drawing/2010/main" val="0"/>
+                        </a:ext>
+                      </a:extLst>
+                    </a:blip>
+                    <a:stretch>
+                      <a:fillRect/>
+                    </a:stretch>
+                  </pic:blipFill>
+                  <pic:spPr>
+                    <a:xfrm>
+                      <a:off x="0" y="0"/>
+                      <a:ext cx="1810512" cy="915895"/>
+                    </a:xfrm>
+                    <a:prstGeom prst="rect">
+                      <a:avLst/>
+                    </a:prstGeom>
+                  </pic:spPr>
+                </pic:pic>
+              </a:graphicData>
+            </a:graphic>
+            <wp14:sizeRelH relativeFrom="page">
+              <wp14:pctWidth>0</wp14:pctWidth>
+            </wp14:sizeRelH>
+            <wp14:sizeRelV relativeFrom="page">
+              <wp14:pctHeight>0</wp14:pctHeight>
+            </wp14:sizeRelV>
+          </wp:anchor>
+        </w:drawing>
+      </w:r>
       <w:r>
         <w:rPr>
           <w:rFonts w:ascii="Times" w:hAnsi="Times"/>
@@ -666,13 +722,21 @@
         </w:rPr>
         <w:t>Data Science Initiative</w:t>
       </w:r>
-    </w:p>
-    <w:p>
-      <w:pPr>
-        <w:rPr>
-          <w:rFonts w:ascii="Times" w:hAnsi="Times"/>
-        </w:rPr>
-      </w:pPr>
+      <w:bookmarkStart w:id="0" w:name="_GoBack"/>
+      <w:bookmarkEnd w:id="0"/>
+    </w:p>
+    <w:p>
+      <w:pPr>
+        <w:rPr>
+          <w:rFonts w:ascii="Times" w:hAnsi="Times"/>
+        </w:rPr>
+      </w:pPr>
+      <w:r>
+        <w:rPr>
+          <w:rFonts w:ascii="Times" w:hAnsi="Times"/>
+        </w:rPr>
+        <w:t xml:space="preserve">The </w:t>
+      </w:r>
       <w:r>
         <w:rPr>
           <w:rFonts w:ascii="Times" w:hAnsi="Times"/>
@@ -680,15 +744,182 @@
         <w:t>University of North Carolina at Charlotte</w:t>
       </w:r>
     </w:p>
-    <w:p/>
     <w:sectPr>
+      <w:headerReference w:type="default" r:id="rId8"/>
+      <w:footerReference w:type="default" r:id="rId9"/>
       <w:pgSz w:w="12240" w:h="15840"/>
-      <w:pgMar w:top="1440" w:right="1440" w:bottom="1440" w:left="1440" w:header="720" w:footer="720" w:gutter="0"/>
+      <w:pgMar w:top="1440" w:right="1440" w:bottom="1440" w:left="1440" w:header="210" w:footer="504" w:gutter="0"/>
       <w:cols w:space="720"/>
       <w:docGrid w:linePitch="360"/>
     </w:sectPr>
   </w:body>
 </w:document>
+</file>
+
+<file path=word/endnotes.xml><?xml version="1.0" encoding="utf-8"?>
+<w:endnotes xmlns:wpc="http://schemas.microsoft.com/office/word/2010/wordprocessingCanvas" xmlns:cx="http://schemas.microsoft.com/office/drawing/2014/chartex" xmlns:cx1="http://schemas.microsoft.com/office/drawing/2015/9/8/chartex" xmlns:cx2="http://schemas.microsoft.com/office/drawing/2015/10/21/chartex" xmlns:cx3="http://schemas.microsoft.com/office/drawing/2016/5/9/chartex" xmlns:cx4="http://schemas.microsoft.com/office/drawing/2016/5/10/chartex" xmlns:cx5="http://schemas.microsoft.com/office/drawing/2016/5/11/chartex" xmlns:cx6="http://schemas.microsoft.com/office/drawing/2016/5/12/chartex" xmlns:cx7="http://schemas.microsoft.com/office/drawing/2016/5/13/chartex" xmlns:cx8="http://schemas.microsoft.com/office/drawing/2016/5/14/chartex" xmlns:mc="http://schemas.openxmlformats.org/markup-compatibility/2006" xmlns:aink="http://schemas.microsoft.com/office/drawing/2016/ink" xmlns:am3d="http://schemas.microsoft.com/office/drawing/2017/model3d" xmlns:o="urn:schemas-microsoft-com:office:office" xmlns:r="http://schemas.openxmlformats.org/officeDocument/2006/relationships" xmlns:m="http://schemas.openxmlformats.org/officeDocument/2006/math" xmlns:v="urn:schemas-microsoft-com:vml" xmlns:wp14="http://schemas.microsoft.com/office/word/2010/wordprocessingDrawing" xmlns:wp="http://schemas.openxmlformats.org/drawingml/2006/wordprocessingDrawing" xmlns:w10="urn:schemas-microsoft-com:office:word" xmlns:w="http://schemas.openxmlformats.org/wordprocessingml/2006/main" xmlns:w14="http://schemas.microsoft.com/office/word/2010/wordml" xmlns:w15="http://schemas.microsoft.com/office/word/2012/wordml" xmlns:w16cid="http://schemas.microsoft.com/office/word/2016/wordml/cid" xmlns:w16se="http://schemas.microsoft.com/office/word/2015/wordml/symex" xmlns:wpg="http://schemas.microsoft.com/office/word/2010/wordprocessingGroup" xmlns:wpi="http://schemas.microsoft.com/office/word/2010/wordprocessingInk" xmlns:wne="http://schemas.microsoft.com/office/word/2006/wordml" xmlns:wps="http://schemas.microsoft.com/office/word/2010/wordprocessingShape" mc:Ignorable="w14 w15 w16se w16cid wp14">
+  <w:endnote w:type="separator" w:id="-1">
+    <w:p>
+      <w:r>
+        <w:separator/>
+      </w:r>
+    </w:p>
+  </w:endnote>
+  <w:endnote w:type="continuationSeparator" w:id="0">
+    <w:p>
+      <w:r>
+        <w:continuationSeparator/>
+      </w:r>
+    </w:p>
+  </w:endnote>
+</w:endnotes>
+</file>
+
+<file path=word/footer1.xml><?xml version="1.0" encoding="utf-8"?>
+<w:ftr xmlns:wpc="http://schemas.microsoft.com/office/word/2010/wordprocessingCanvas" xmlns:cx="http://schemas.microsoft.com/office/drawing/2014/chartex" xmlns:cx1="http://schemas.microsoft.com/office/drawing/2015/9/8/chartex" xmlns:cx2="http://schemas.microsoft.com/office/drawing/2015/10/21/chartex" xmlns:cx3="http://schemas.microsoft.com/office/drawing/2016/5/9/chartex" xmlns:cx4="http://schemas.microsoft.com/office/drawing/2016/5/10/chartex" xmlns:cx5="http://schemas.microsoft.com/office/drawing/2016/5/11/chartex" xmlns:cx6="http://schemas.microsoft.com/office/drawing/2016/5/12/chartex" xmlns:cx7="http://schemas.microsoft.com/office/drawing/2016/5/13/chartex" xmlns:cx8="http://schemas.microsoft.com/office/drawing/2016/5/14/chartex" xmlns:mc="http://schemas.openxmlformats.org/markup-compatibility/2006" xmlns:aink="http://schemas.microsoft.com/office/drawing/2016/ink" xmlns:am3d="http://schemas.microsoft.com/office/drawing/2017/model3d" xmlns:o="urn:schemas-microsoft-com:office:office" xmlns:r="http://schemas.openxmlformats.org/officeDocument/2006/relationships" xmlns:m="http://schemas.openxmlformats.org/officeDocument/2006/math" xmlns:v="urn:schemas-microsoft-com:vml" xmlns:wp14="http://schemas.microsoft.com/office/word/2010/wordprocessingDrawing" xmlns:wp="http://schemas.openxmlformats.org/drawingml/2006/wordprocessingDrawing" xmlns:w10="urn:schemas-microsoft-com:office:word" xmlns:w="http://schemas.openxmlformats.org/wordprocessingml/2006/main" xmlns:w14="http://schemas.microsoft.com/office/word/2010/wordml" xmlns:w15="http://schemas.microsoft.com/office/word/2012/wordml" xmlns:w16cid="http://schemas.microsoft.com/office/word/2016/wordml/cid" xmlns:w16se="http://schemas.microsoft.com/office/word/2015/wordml/symex" xmlns:wpg="http://schemas.microsoft.com/office/word/2010/wordprocessingGroup" xmlns:wpi="http://schemas.microsoft.com/office/word/2010/wordprocessingInk" xmlns:wne="http://schemas.microsoft.com/office/word/2006/wordml" xmlns:wps="http://schemas.microsoft.com/office/word/2010/wordprocessingShape" mc:Ignorable="w14 w15 w16se w16cid wp14">
+  <w:p>
+    <w:pPr>
+      <w:pStyle w:val="Footer"/>
+      <w:jc w:val="center"/>
+    </w:pPr>
+    <w:r>
+      <w:rPr>
+        <w:noProof/>
+      </w:rPr>
+      <w:drawing>
+        <wp:inline distT="0" distB="0" distL="0" distR="0" wp14:anchorId="51980B74" wp14:editId="6FBCB2FC">
+          <wp:extent cx="3138221" cy="314553"/>
+          <wp:effectExtent l="0" t="0" r="0" b="0"/>
+          <wp:docPr id="3" name="Picture 3"/>
+          <wp:cNvGraphicFramePr>
+            <a:graphicFrameLocks xmlns:a="http://schemas.openxmlformats.org/drawingml/2006/main" noChangeAspect="1"/>
+          </wp:cNvGraphicFramePr>
+          <a:graphic xmlns:a="http://schemas.openxmlformats.org/drawingml/2006/main">
+            <a:graphicData uri="http://schemas.openxmlformats.org/drawingml/2006/picture">
+              <pic:pic xmlns:pic="http://schemas.openxmlformats.org/drawingml/2006/picture">
+                <pic:nvPicPr>
+                  <pic:cNvPr id="3" name="UNCC_ComInfo_OfficeOf_LH_1c.png"/>
+                  <pic:cNvPicPr/>
+                </pic:nvPicPr>
+                <pic:blipFill rotWithShape="1">
+                  <a:blip r:embed="rId1">
+                    <a:extLst>
+                      <a:ext uri="{28A0092B-C50C-407E-A947-70E740481C1C}">
+                        <a14:useLocalDpi xmlns:a14="http://schemas.microsoft.com/office/drawing/2010/main" val="0"/>
+                      </a:ext>
+                    </a:extLst>
+                  </a:blip>
+                  <a:srcRect t="96634" r="28707" b="-458"/>
+                  <a:stretch/>
+                </pic:blipFill>
+                <pic:spPr bwMode="auto">
+                  <a:xfrm>
+                    <a:off x="0" y="0"/>
+                    <a:ext cx="3140465" cy="314778"/>
+                  </a:xfrm>
+                  <a:prstGeom prst="rect">
+                    <a:avLst/>
+                  </a:prstGeom>
+                  <a:ln>
+                    <a:noFill/>
+                  </a:ln>
+                  <a:extLst>
+                    <a:ext uri="{53640926-AAD7-44D8-BBD7-CCE9431645EC}">
+                      <a14:shadowObscured xmlns:a14="http://schemas.microsoft.com/office/drawing/2010/main"/>
+                    </a:ext>
+                  </a:extLst>
+                </pic:spPr>
+              </pic:pic>
+            </a:graphicData>
+          </a:graphic>
+        </wp:inline>
+      </w:drawing>
+    </w:r>
+  </w:p>
+</w:ftr>
+</file>
+
+<file path=word/footnotes.xml><?xml version="1.0" encoding="utf-8"?>
+<w:footnotes xmlns:wpc="http://schemas.microsoft.com/office/word/2010/wordprocessingCanvas" xmlns:cx="http://schemas.microsoft.com/office/drawing/2014/chartex" xmlns:cx1="http://schemas.microsoft.com/office/drawing/2015/9/8/chartex" xmlns:cx2="http://schemas.microsoft.com/office/drawing/2015/10/21/chartex" xmlns:cx3="http://schemas.microsoft.com/office/drawing/2016/5/9/chartex" xmlns:cx4="http://schemas.microsoft.com/office/drawing/2016/5/10/chartex" xmlns:cx5="http://schemas.microsoft.com/office/drawing/2016/5/11/chartex" xmlns:cx6="http://schemas.microsoft.com/office/drawing/2016/5/12/chartex" xmlns:cx7="http://schemas.microsoft.com/office/drawing/2016/5/13/chartex" xmlns:cx8="http://schemas.microsoft.com/office/drawing/2016/5/14/chartex" xmlns:mc="http://schemas.openxmlformats.org/markup-compatibility/2006" xmlns:aink="http://schemas.microsoft.com/office/drawing/2016/ink" xmlns:am3d="http://schemas.microsoft.com/office/drawing/2017/model3d" xmlns:o="urn:schemas-microsoft-com:office:office" xmlns:r="http://schemas.openxmlformats.org/officeDocument/2006/relationships" xmlns:m="http://schemas.openxmlformats.org/officeDocument/2006/math" xmlns:v="urn:schemas-microsoft-com:vml" xmlns:wp14="http://schemas.microsoft.com/office/word/2010/wordprocessingDrawing" xmlns:wp="http://schemas.openxmlformats.org/drawingml/2006/wordprocessingDrawing" xmlns:w10="urn:schemas-microsoft-com:office:word" xmlns:w="http://schemas.openxmlformats.org/wordprocessingml/2006/main" xmlns:w14="http://schemas.microsoft.com/office/word/2010/wordml" xmlns:w15="http://schemas.microsoft.com/office/word/2012/wordml" xmlns:w16cid="http://schemas.microsoft.com/office/word/2016/wordml/cid" xmlns:w16se="http://schemas.microsoft.com/office/word/2015/wordml/symex" xmlns:wpg="http://schemas.microsoft.com/office/word/2010/wordprocessingGroup" xmlns:wpi="http://schemas.microsoft.com/office/word/2010/wordprocessingInk" xmlns:wne="http://schemas.microsoft.com/office/word/2006/wordml" xmlns:wps="http://schemas.microsoft.com/office/word/2010/wordprocessingShape" mc:Ignorable="w14 w15 w16se w16cid wp14">
+  <w:footnote w:type="separator" w:id="-1">
+    <w:p>
+      <w:r>
+        <w:separator/>
+      </w:r>
+    </w:p>
+  </w:footnote>
+  <w:footnote w:type="continuationSeparator" w:id="0">
+    <w:p>
+      <w:r>
+        <w:continuationSeparator/>
+      </w:r>
+    </w:p>
+  </w:footnote>
+</w:footnotes>
+</file>
+
+<file path=word/header1.xml><?xml version="1.0" encoding="utf-8"?>
+<w:hdr xmlns:wpc="http://schemas.microsoft.com/office/word/2010/wordprocessingCanvas" xmlns:cx="http://schemas.microsoft.com/office/drawing/2014/chartex" xmlns:cx1="http://schemas.microsoft.com/office/drawing/2015/9/8/chartex" xmlns:cx2="http://schemas.microsoft.com/office/drawing/2015/10/21/chartex" xmlns:cx3="http://schemas.microsoft.com/office/drawing/2016/5/9/chartex" xmlns:cx4="http://schemas.microsoft.com/office/drawing/2016/5/10/chartex" xmlns:cx5="http://schemas.microsoft.com/office/drawing/2016/5/11/chartex" xmlns:cx6="http://schemas.microsoft.com/office/drawing/2016/5/12/chartex" xmlns:cx7="http://schemas.microsoft.com/office/drawing/2016/5/13/chartex" xmlns:cx8="http://schemas.microsoft.com/office/drawing/2016/5/14/chartex" xmlns:mc="http://schemas.openxmlformats.org/markup-compatibility/2006" xmlns:aink="http://schemas.microsoft.com/office/drawing/2016/ink" xmlns:am3d="http://schemas.microsoft.com/office/drawing/2017/model3d" xmlns:o="urn:schemas-microsoft-com:office:office" xmlns:r="http://schemas.openxmlformats.org/officeDocument/2006/relationships" xmlns:m="http://schemas.openxmlformats.org/officeDocument/2006/math" xmlns:v="urn:schemas-microsoft-com:vml" xmlns:wp14="http://schemas.microsoft.com/office/word/2010/wordprocessingDrawing" xmlns:wp="http://schemas.openxmlformats.org/drawingml/2006/wordprocessingDrawing" xmlns:w10="urn:schemas-microsoft-com:office:word" xmlns:w="http://schemas.openxmlformats.org/wordprocessingml/2006/main" xmlns:w14="http://schemas.microsoft.com/office/word/2010/wordml" xmlns:w15="http://schemas.microsoft.com/office/word/2012/wordml" xmlns:w16cid="http://schemas.microsoft.com/office/word/2016/wordml/cid" xmlns:w16se="http://schemas.microsoft.com/office/word/2015/wordml/symex" xmlns:wpg="http://schemas.microsoft.com/office/word/2010/wordprocessingGroup" xmlns:wpi="http://schemas.microsoft.com/office/word/2010/wordprocessingInk" xmlns:wne="http://schemas.microsoft.com/office/word/2006/wordml" xmlns:wps="http://schemas.microsoft.com/office/word/2010/wordprocessingShape" mc:Ignorable="w14 w15 w16se w16cid wp14">
+  <w:p>
+    <w:pPr>
+      <w:pStyle w:val="Header"/>
+      <w:jc w:val="center"/>
+    </w:pPr>
+    <w:r>
+      <w:rPr>
+        <w:noProof/>
+      </w:rPr>
+      <w:drawing>
+        <wp:inline distT="0" distB="0" distL="0" distR="0" wp14:anchorId="63C2603A" wp14:editId="5918200C">
+          <wp:extent cx="2443277" cy="1637911"/>
+          <wp:effectExtent l="0" t="0" r="0" b="0"/>
+          <wp:docPr id="2" name="Picture 2"/>
+          <wp:cNvGraphicFramePr>
+            <a:graphicFrameLocks xmlns:a="http://schemas.openxmlformats.org/drawingml/2006/main" noChangeAspect="1"/>
+          </wp:cNvGraphicFramePr>
+          <a:graphic xmlns:a="http://schemas.openxmlformats.org/drawingml/2006/main">
+            <a:graphicData uri="http://schemas.openxmlformats.org/drawingml/2006/picture">
+              <pic:pic xmlns:pic="http://schemas.openxmlformats.org/drawingml/2006/picture">
+                <pic:nvPicPr>
+                  <pic:cNvPr id="2" name="UNCC_ComInfo_OfficeOf_LH_1c.png"/>
+                  <pic:cNvPicPr/>
+                </pic:nvPicPr>
+                <pic:blipFill rotWithShape="1">
+                  <a:blip r:embed="rId1">
+                    <a:extLst>
+                      <a:ext uri="{28A0092B-C50C-407E-A947-70E740481C1C}">
+                        <a14:useLocalDpi xmlns:a14="http://schemas.microsoft.com/office/drawing/2010/main" val="0"/>
+                      </a:ext>
+                    </a:extLst>
+                  </a:blip>
+                  <a:srcRect l="7974" r="36523" b="80084"/>
+                  <a:stretch/>
+                </pic:blipFill>
+                <pic:spPr bwMode="auto">
+                  <a:xfrm>
+                    <a:off x="0" y="0"/>
+                    <a:ext cx="2444893" cy="1638995"/>
+                  </a:xfrm>
+                  <a:prstGeom prst="rect">
+                    <a:avLst/>
+                  </a:prstGeom>
+                  <a:ln>
+                    <a:noFill/>
+                  </a:ln>
+                  <a:extLst>
+                    <a:ext uri="{53640926-AAD7-44D8-BBD7-CCE9431645EC}">
+                      <a14:shadowObscured xmlns:a14="http://schemas.microsoft.com/office/drawing/2010/main"/>
+                    </a:ext>
+                  </a:extLst>
+                </pic:spPr>
+              </pic:pic>
+            </a:graphicData>
+          </a:graphic>
+        </wp:inline>
+      </w:drawing>
+    </w:r>
+  </w:p>
+</w:hdr>
 </file>
 
 <file path=word/numbering.xml><?xml version="1.0" encoding="utf-8"?>
@@ -1492,6 +1723,75 @@
       <w:contextualSpacing/>
     </w:pPr>
   </w:style>
+  <w:style w:type="paragraph" w:styleId="Header">
+    <w:name w:val="header"/>
+    <w:basedOn w:val="Normal"/>
+    <w:link w:val="HeaderChar"/>
+    <w:uiPriority w:val="99"/>
+    <w:unhideWhenUsed/>
+    <w:rsid w:val="00912C4E"/>
+    <w:pPr>
+      <w:tabs>
+        <w:tab w:val="center" w:pos="4680"/>
+        <w:tab w:val="right" w:pos="9360"/>
+      </w:tabs>
+    </w:pPr>
+  </w:style>
+  <w:style w:type="character" w:customStyle="1" w:styleId="HeaderChar">
+    <w:name w:val="Header Char"/>
+    <w:basedOn w:val="DefaultParagraphFont"/>
+    <w:link w:val="Header"/>
+    <w:uiPriority w:val="99"/>
+    <w:rsid w:val="00912C4E"/>
+  </w:style>
+  <w:style w:type="paragraph" w:styleId="Footer">
+    <w:name w:val="footer"/>
+    <w:basedOn w:val="Normal"/>
+    <w:link w:val="FooterChar"/>
+    <w:uiPriority w:val="99"/>
+    <w:unhideWhenUsed/>
+    <w:rsid w:val="00912C4E"/>
+    <w:pPr>
+      <w:tabs>
+        <w:tab w:val="center" w:pos="4680"/>
+        <w:tab w:val="right" w:pos="9360"/>
+      </w:tabs>
+    </w:pPr>
+  </w:style>
+  <w:style w:type="character" w:customStyle="1" w:styleId="FooterChar">
+    <w:name w:val="Footer Char"/>
+    <w:basedOn w:val="DefaultParagraphFont"/>
+    <w:link w:val="Footer"/>
+    <w:uiPriority w:val="99"/>
+    <w:rsid w:val="00912C4E"/>
+  </w:style>
+  <w:style w:type="paragraph" w:styleId="BalloonText">
+    <w:name w:val="Balloon Text"/>
+    <w:basedOn w:val="Normal"/>
+    <w:link w:val="BalloonTextChar"/>
+    <w:uiPriority w:val="99"/>
+    <w:semiHidden/>
+    <w:unhideWhenUsed/>
+    <w:rsid w:val="00912C4E"/>
+    <w:rPr>
+      <w:rFonts w:ascii="Times New Roman" w:hAnsi="Times New Roman" w:cs="Times New Roman"/>
+      <w:sz w:val="18"/>
+      <w:szCs w:val="18"/>
+    </w:rPr>
+  </w:style>
+  <w:style w:type="character" w:customStyle="1" w:styleId="BalloonTextChar">
+    <w:name w:val="Balloon Text Char"/>
+    <w:basedOn w:val="DefaultParagraphFont"/>
+    <w:link w:val="BalloonText"/>
+    <w:uiPriority w:val="99"/>
+    <w:semiHidden/>
+    <w:rsid w:val="00912C4E"/>
+    <w:rPr>
+      <w:rFonts w:ascii="Times New Roman" w:hAnsi="Times New Roman" w:cs="Times New Roman"/>
+      <w:sz w:val="18"/>
+      <w:szCs w:val="18"/>
+    </w:rPr>
+  </w:style>
 </w:styles>
 </file>
 

</xml_diff>

<commit_message>
Update cover letter for Scientific Reports
</commit_message>
<xml_diff>
--- a/Genetic_Capitalism/CoverLetter.docx
+++ b/Genetic_Capitalism/CoverLetter.docx
@@ -12,13 +12,19 @@
         <w:rPr>
           <w:rFonts w:ascii="Times" w:hAnsi="Times"/>
         </w:rPr>
-        <w:t xml:space="preserve">May </w:t>
-      </w:r>
-      <w:r>
-        <w:rPr>
-          <w:rFonts w:ascii="Times" w:hAnsi="Times"/>
-        </w:rPr>
-        <w:t>9</w:t>
+        <w:t>June</w:t>
+      </w:r>
+      <w:r>
+        <w:rPr>
+          <w:rFonts w:ascii="Times" w:hAnsi="Times"/>
+        </w:rPr>
+        <w:t xml:space="preserve"> </w:t>
+      </w:r>
+      <w:r>
+        <w:rPr>
+          <w:rFonts w:ascii="Times" w:hAnsi="Times"/>
+        </w:rPr>
+        <w:t>6</w:t>
       </w:r>
       <w:r>
         <w:rPr>
@@ -51,8 +57,10 @@
           <w:rFonts w:ascii="Times" w:hAnsi="Times"/>
           <w:i/>
         </w:rPr>
-        <w:t>Nature</w:t>
-      </w:r>
+        <w:t>Scientific Reports</w:t>
+      </w:r>
+      <w:bookmarkStart w:id="0" w:name="_GoBack"/>
+      <w:bookmarkEnd w:id="0"/>
     </w:p>
     <w:p>
       <w:pPr>
@@ -722,8 +730,6 @@
         </w:rPr>
         <w:t>Data Science Initiative</w:t>
       </w:r>
-      <w:bookmarkStart w:id="0" w:name="_GoBack"/>
-      <w:bookmarkEnd w:id="0"/>
     </w:p>
     <w:p>
       <w:pPr>

</xml_diff>

<commit_message>
Add GC TNT files
</commit_message>
<xml_diff>
--- a/Genetic_Capitalism/CoverLetter.docx
+++ b/Genetic_Capitalism/CoverLetter.docx
@@ -12,55 +12,55 @@
         <w:rPr>
           <w:rFonts w:ascii="Times" w:hAnsi="Times"/>
         </w:rPr>
-        <w:t>June</w:t>
-      </w:r>
-      <w:r>
-        <w:rPr>
-          <w:rFonts w:ascii="Times" w:hAnsi="Times"/>
-        </w:rPr>
-        <w:t xml:space="preserve"> </w:t>
-      </w:r>
-      <w:r>
-        <w:rPr>
-          <w:rFonts w:ascii="Times" w:hAnsi="Times"/>
-        </w:rPr>
-        <w:t>6</w:t>
-      </w:r>
-      <w:r>
-        <w:rPr>
-          <w:rFonts w:ascii="Times" w:hAnsi="Times"/>
-        </w:rPr>
-        <w:t>, 2019</w:t>
-      </w:r>
-    </w:p>
-    <w:p>
-      <w:pPr>
-        <w:rPr>
-          <w:rFonts w:ascii="Times" w:hAnsi="Times"/>
-        </w:rPr>
-      </w:pPr>
-    </w:p>
-    <w:p>
-      <w:pPr>
-        <w:rPr>
-          <w:rFonts w:ascii="Times" w:hAnsi="Times"/>
-        </w:rPr>
-      </w:pPr>
-      <w:r>
-        <w:rPr>
-          <w:rFonts w:ascii="Times" w:hAnsi="Times"/>
-        </w:rPr>
-        <w:t xml:space="preserve">Dear Editor, </w:t>
-      </w:r>
-      <w:r>
-        <w:rPr>
-          <w:rFonts w:ascii="Times" w:hAnsi="Times"/>
-          <w:i/>
-        </w:rPr>
-        <w:t>Scientific Reports</w:t>
+        <w:t>October</w:t>
       </w:r>
       <w:bookmarkStart w:id="0" w:name="_GoBack"/>
       <w:bookmarkEnd w:id="0"/>
+      <w:r>
+        <w:rPr>
+          <w:rFonts w:ascii="Times" w:hAnsi="Times"/>
+        </w:rPr>
+        <w:t xml:space="preserve"> </w:t>
+      </w:r>
+      <w:r>
+        <w:rPr>
+          <w:rFonts w:ascii="Times" w:hAnsi="Times"/>
+        </w:rPr>
+        <w:t>31</w:t>
+      </w:r>
+      <w:r>
+        <w:rPr>
+          <w:rFonts w:ascii="Times" w:hAnsi="Times"/>
+        </w:rPr>
+        <w:t>, 2019</w:t>
+      </w:r>
+    </w:p>
+    <w:p>
+      <w:pPr>
+        <w:rPr>
+          <w:rFonts w:ascii="Times" w:hAnsi="Times"/>
+        </w:rPr>
+      </w:pPr>
+    </w:p>
+    <w:p>
+      <w:pPr>
+        <w:rPr>
+          <w:rFonts w:ascii="Times" w:hAnsi="Times"/>
+        </w:rPr>
+      </w:pPr>
+      <w:r>
+        <w:rPr>
+          <w:rFonts w:ascii="Times" w:hAnsi="Times"/>
+        </w:rPr>
+        <w:t xml:space="preserve">Dear Editor, </w:t>
+      </w:r>
+      <w:r>
+        <w:rPr>
+          <w:rFonts w:ascii="Times" w:hAnsi="Times"/>
+          <w:i/>
+        </w:rPr>
+        <w:t>mBio</w:t>
+      </w:r>
     </w:p>
     <w:p>
       <w:pPr>

</xml_diff>

<commit_message>
Update Cover Letter for mBio
</commit_message>
<xml_diff>
--- a/Genetic_Capitalism/CoverLetter.docx
+++ b/Genetic_Capitalism/CoverLetter.docx
@@ -24,8 +24,16 @@
         <w:rPr>
           <w:rFonts w:ascii="Times" w:hAnsi="Times"/>
         </w:rPr>
-        <w:t>25</w:t>
-      </w:r>
+        <w:t>2</w:t>
+      </w:r>
+      <w:r>
+        <w:rPr>
+          <w:rFonts w:ascii="Times" w:hAnsi="Times"/>
+        </w:rPr>
+        <w:t>6</w:t>
+      </w:r>
+      <w:bookmarkStart w:id="0" w:name="_GoBack"/>
+      <w:bookmarkEnd w:id="0"/>
       <w:r>
         <w:rPr>
           <w:rFonts w:ascii="Times" w:hAnsi="Times"/>
@@ -477,8 +485,6 @@
         </w:rPr>
         <w:t xml:space="preserve"> genes behave as if under stabilizing selection.</w:t>
       </w:r>
-      <w:bookmarkStart w:id="0" w:name="_GoBack"/>
-      <w:bookmarkEnd w:id="0"/>
     </w:p>
     <w:p>
       <w:pPr>

</xml_diff>

<commit_message>
Add clustering LRTS and uncertainty, Add NCBI Tree Methods, Add Isolation Data
</commit_message>
<xml_diff>
--- a/Genetic_Capitalism/CoverLetter.docx
+++ b/Genetic_Capitalism/CoverLetter.docx
@@ -12,7 +12,7 @@
         <w:rPr>
           <w:rFonts w:ascii="Times" w:hAnsi="Times"/>
         </w:rPr>
-        <w:t>October</w:t>
+        <w:t>December</w:t>
       </w:r>
       <w:r>
         <w:rPr>
@@ -24,13 +24,7 @@
         <w:rPr>
           <w:rFonts w:ascii="Times" w:hAnsi="Times"/>
         </w:rPr>
-        <w:t>2</w:t>
-      </w:r>
-      <w:r>
-        <w:rPr>
-          <w:rFonts w:ascii="Times" w:hAnsi="Times"/>
-        </w:rPr>
-        <w:t>6</w:t>
+        <w:t>3</w:t>
       </w:r>
       <w:bookmarkStart w:id="0" w:name="_GoBack"/>
       <w:bookmarkEnd w:id="0"/>
@@ -38,6 +32,12 @@
         <w:rPr>
           <w:rFonts w:ascii="Times" w:hAnsi="Times"/>
         </w:rPr>
+        <w:t>1</w:t>
+      </w:r>
+      <w:r>
+        <w:rPr>
+          <w:rFonts w:ascii="Times" w:hAnsi="Times"/>
+        </w:rPr>
         <w:t>, 2019</w:t>
       </w:r>
     </w:p>
@@ -65,7 +65,7 @@
           <w:rFonts w:ascii="Times" w:hAnsi="Times"/>
           <w:i/>
         </w:rPr>
-        <w:t>mBio</w:t>
+        <w:t>Cladistics</w:t>
       </w:r>
     </w:p>
     <w:p>
@@ -185,7 +185,19 @@
         <w:rPr>
           <w:rFonts w:ascii="Times" w:hAnsi="Times"/>
         </w:rPr>
-        <w:t>, Kevin Smith, John Williams, and Daniel</w:t>
+        <w:t xml:space="preserve">, Kevin Smith, </w:t>
+      </w:r>
+      <w:r>
+        <w:rPr>
+          <w:rFonts w:ascii="Times" w:hAnsi="Times"/>
+        </w:rPr>
+        <w:t xml:space="preserve">David Brown, </w:t>
+      </w:r>
+      <w:r>
+        <w:rPr>
+          <w:rFonts w:ascii="Times" w:hAnsi="Times"/>
+        </w:rPr>
+        <w:t>John Williams, and Daniel</w:t>
       </w:r>
       <w:r>
         <w:rPr>

</xml_diff>

<commit_message>
Update TNT process map
</commit_message>
<xml_diff>
--- a/Genetic_Capitalism/CoverLetter.docx
+++ b/Genetic_Capitalism/CoverLetter.docx
@@ -12,19 +12,7 @@
         <w:rPr>
           <w:rFonts w:ascii="Times" w:hAnsi="Times"/>
         </w:rPr>
-        <w:t>December</w:t>
-      </w:r>
-      <w:r>
-        <w:rPr>
-          <w:rFonts w:ascii="Times" w:hAnsi="Times"/>
-        </w:rPr>
-        <w:t xml:space="preserve"> </w:t>
-      </w:r>
-      <w:r>
-        <w:rPr>
-          <w:rFonts w:ascii="Times" w:hAnsi="Times"/>
-        </w:rPr>
-        <w:t>3</w:t>
+        <w:t>January</w:t>
       </w:r>
       <w:bookmarkStart w:id="0" w:name="_GoBack"/>
       <w:bookmarkEnd w:id="0"/>
@@ -32,13 +20,25 @@
         <w:rPr>
           <w:rFonts w:ascii="Times" w:hAnsi="Times"/>
         </w:rPr>
-        <w:t>1</w:t>
-      </w:r>
-      <w:r>
-        <w:rPr>
-          <w:rFonts w:ascii="Times" w:hAnsi="Times"/>
-        </w:rPr>
-        <w:t>, 2019</w:t>
+        <w:t xml:space="preserve"> </w:t>
+      </w:r>
+      <w:r>
+        <w:rPr>
+          <w:rFonts w:ascii="Times" w:hAnsi="Times"/>
+        </w:rPr>
+        <w:t>14</w:t>
+      </w:r>
+      <w:r>
+        <w:rPr>
+          <w:rFonts w:ascii="Times" w:hAnsi="Times"/>
+        </w:rPr>
+        <w:t>, 20</w:t>
+      </w:r>
+      <w:r>
+        <w:rPr>
+          <w:rFonts w:ascii="Times" w:hAnsi="Times"/>
+        </w:rPr>
+        <w:t>20</w:t>
       </w:r>
     </w:p>
     <w:p>

</xml_diff>

<commit_message>
Update Cladistics Cover Letter
</commit_message>
<xml_diff>
--- a/Genetic_Capitalism/CoverLetter.docx
+++ b/Genetic_Capitalism/CoverLetter.docx
@@ -30,10 +30,8 @@
         <w:rPr>
           <w:rFonts w:ascii="Times" w:hAnsi="Times"/>
         </w:rPr>
-        <w:t>0</w:t>
-      </w:r>
-      <w:bookmarkStart w:id="0" w:name="_GoBack"/>
-      <w:bookmarkEnd w:id="0"/>
+        <w:t>3</w:t>
+      </w:r>
       <w:r>
         <w:rPr>
           <w:rFonts w:ascii="Times" w:hAnsi="Times"/>
@@ -157,7 +155,19 @@
         <w:rPr>
           <w:rFonts w:ascii="Times" w:hAnsi="Times"/>
         </w:rPr>
-        <w:t xml:space="preserve">Genes </w:t>
+        <w:t>Gen</w:t>
+      </w:r>
+      <w:r>
+        <w:rPr>
+          <w:rFonts w:ascii="Times" w:hAnsi="Times"/>
+        </w:rPr>
+        <w:t>otypes</w:t>
+      </w:r>
+      <w:r>
+        <w:rPr>
+          <w:rFonts w:ascii="Times" w:hAnsi="Times"/>
+        </w:rPr>
+        <w:t xml:space="preserve"> </w:t>
       </w:r>
       <w:r>
         <w:rPr>
@@ -383,7 +393,19 @@
         <w:rPr>
           <w:rFonts w:ascii="Times" w:hAnsi="Times"/>
         </w:rPr>
-        <w:t>enes that confer antibiotic resistance are gained and not often lost in bacterial lineages</w:t>
+        <w:t>en</w:t>
+      </w:r>
+      <w:r>
+        <w:rPr>
+          <w:rFonts w:ascii="Times" w:hAnsi="Times"/>
+        </w:rPr>
+        <w:t>otypes</w:t>
+      </w:r>
+      <w:r>
+        <w:rPr>
+          <w:rFonts w:ascii="Times" w:hAnsi="Times"/>
+        </w:rPr>
+        <w:t xml:space="preserve"> that confer antibiotic resistance are gained and not often lost in bacterial lineages</w:t>
       </w:r>
       <w:r>
         <w:rPr>
@@ -445,7 +467,19 @@
         <w:rPr>
           <w:rFonts w:ascii="Times" w:hAnsi="Times"/>
         </w:rPr>
-        <w:t>enes that confer antibiotic resistance are gained and lost often in bacterial lineages.</w:t>
+        <w:t>en</w:t>
+      </w:r>
+      <w:r>
+        <w:rPr>
+          <w:rFonts w:ascii="Times" w:hAnsi="Times"/>
+        </w:rPr>
+        <w:t>otype</w:t>
+      </w:r>
+      <w:r>
+        <w:rPr>
+          <w:rFonts w:ascii="Times" w:hAnsi="Times"/>
+        </w:rPr>
+        <w:t>s that confer antibiotic resistance are gained and lost often in bacterial lineages.</w:t>
       </w:r>
     </w:p>
     <w:p>
@@ -556,13 +590,37 @@
         <w:rPr>
           <w:rFonts w:ascii="Times" w:hAnsi="Times"/>
         </w:rPr>
-        <w:t>AMR genes support the hypothesis for genetic capitalism and few</w:t>
-      </w:r>
-      <w:r>
-        <w:rPr>
-          <w:rFonts w:ascii="Times" w:hAnsi="Times"/>
-        </w:rPr>
-        <w:t xml:space="preserve"> genes behave as if under stabilizing selection.</w:t>
+        <w:t>AMR gen</w:t>
+      </w:r>
+      <w:r>
+        <w:rPr>
+          <w:rFonts w:ascii="Times" w:hAnsi="Times"/>
+        </w:rPr>
+        <w:t>otyp</w:t>
+      </w:r>
+      <w:r>
+        <w:rPr>
+          <w:rFonts w:ascii="Times" w:hAnsi="Times"/>
+        </w:rPr>
+        <w:t>es support the hypothesis for genetic capitalism and few</w:t>
+      </w:r>
+      <w:r>
+        <w:rPr>
+          <w:rFonts w:ascii="Times" w:hAnsi="Times"/>
+        </w:rPr>
+        <w:t xml:space="preserve"> gen</w:t>
+      </w:r>
+      <w:r>
+        <w:rPr>
+          <w:rFonts w:ascii="Times" w:hAnsi="Times"/>
+        </w:rPr>
+        <w:t>otype</w:t>
+      </w:r>
+      <w:r>
+        <w:rPr>
+          <w:rFonts w:ascii="Times" w:hAnsi="Times"/>
+        </w:rPr>
+        <w:t>s behave as if under stabilizing selection.</w:t>
       </w:r>
     </w:p>
     <w:p>
@@ -606,7 +664,21 @@
         <w:rPr>
           <w:rFonts w:ascii="Times" w:hAnsi="Times"/>
         </w:rPr>
-        <w:t>represented in the groups of genes associated with the competing theories.</w:t>
+        <w:t>represented in the groups of gen</w:t>
+      </w:r>
+      <w:r>
+        <w:rPr>
+          <w:rFonts w:ascii="Times" w:hAnsi="Times"/>
+        </w:rPr>
+        <w:t>otype</w:t>
+      </w:r>
+      <w:bookmarkStart w:id="0" w:name="_GoBack"/>
+      <w:bookmarkEnd w:id="0"/>
+      <w:r>
+        <w:rPr>
+          <w:rFonts w:ascii="Times" w:hAnsi="Times"/>
+        </w:rPr>
+        <w:t>s associated with the competing theories.</w:t>
       </w:r>
       <w:r>
         <w:rPr>

</xml_diff>